<commit_message>
Revised changes as per requirement
</commit_message>
<xml_diff>
--- a/correct_irani_file.docx
+++ b/correct_irani_file.docx
@@ -36,8 +36,36 @@
         <w:rPr>
           <w:b/>
         </w:rPr>
-        <w:t>Approach to Neuropsychological Assessment of Moroccan patients in the Netherlands</w:t>
-      </w:r>
+        <w:t xml:space="preserve">Approach to Neuropsychological Assessment of Moroccan patients in the </w:t>
+      </w:r>
+      <w:proofErr w:type="spellStart"/>
+      <w:r>
+        <w:rPr>
+          <w:b/>
+        </w:rPr>
+        <w:t>Ne</w:t>
+      </w:r>
+      <w:del w:id="1" w:author="thamill indian" w:date="2025-08-08T22:31:00Z" w16du:dateUtc="2025-08-08T17:01:00Z">
+        <w:r>
+          <w:rPr>
+            <w:b/>
+          </w:rPr>
+          <w:delText>t</w:delText>
+        </w:r>
+      </w:del>
+      <w:r>
+        <w:rPr>
+          <w:b/>
+        </w:rPr>
+        <w:t>herland</w:t>
+      </w:r>
+      <w:r>
+        <w:rPr>
+          <w:b/>
+        </w:rPr>
+        <w:t>s</w:t>
+      </w:r>
+      <w:proofErr w:type="spellEnd"/>
     </w:p>
     <w:p>
       <w:pPr>
@@ -70,7 +98,6 @@
         <w:t xml:space="preserve">, </w:t>
       </w:r>
       <w:proofErr w:type="spellStart"/>
-      <w:proofErr w:type="gramStart"/>
       <w:r>
         <w:rPr>
           <w:rStyle w:val="authordegree"/>
@@ -78,7 +105,6 @@
         <w:t>Ph.D</w:t>
       </w:r>
       <w:proofErr w:type="spellEnd"/>
-      <w:proofErr w:type="gramEnd"/>
       <w:r>
         <w:t xml:space="preserve">, </w:t>
       </w:r>
@@ -163,22 +189,12 @@
         <w:t xml:space="preserve"> change and influenced by several co-morbidities, had a profound </w:t>
       </w:r>
       <w:proofErr w:type="spellStart"/>
-      <w:proofErr w:type="gramStart"/>
       <w:r>
         <w:t>affect</w:t>
       </w:r>
       <w:proofErr w:type="spellEnd"/>
-      <w:proofErr w:type="gramEnd"/>
-      <w:r>
-        <w:t xml:space="preserve"> on the </w:t>
-      </w:r>
-      <w:proofErr w:type="gramStart"/>
-      <w:r>
-        <w:t>patients</w:t>
-      </w:r>
-      <w:proofErr w:type="gramEnd"/>
-      <w:r>
-        <w:t xml:space="preserve"> overall wellbeing, therefore its impact was significant and needed further </w:t>
+      <w:r>
+        <w:t xml:space="preserve"> on the patients overall wellbeing, therefore its impact was significant and needed further </w:t>
       </w:r>
       <w:proofErr w:type="spellStart"/>
       <w:r>
@@ -194,15 +210,7 @@
       </w:r>
       <w:proofErr w:type="spellEnd"/>
       <w:r>
-        <w:t xml:space="preserve"> from the recent trials were complex, they showed that many factors </w:t>
-      </w:r>
-      <w:proofErr w:type="gramStart"/>
-      <w:r>
-        <w:t>contributes</w:t>
-      </w:r>
-      <w:proofErr w:type="gramEnd"/>
-      <w:r>
-        <w:t xml:space="preserve"> to the outcome. We aim to re-evaluate this.</w:t>
+        <w:t xml:space="preserve"> from the recent trials were complex, they showed that many factors contributes to the outcome. We aim to re-evaluate this.</w:t>
       </w:r>
     </w:p>
     <w:p>
@@ -213,10 +221,10 @@
           <w:sz w:val="20"/>
         </w:rPr>
       </w:pPr>
-      <w:bookmarkStart w:id="1" w:name="body_start"/>
-      <w:bookmarkStart w:id="2" w:name="Err27"/>
+      <w:bookmarkStart w:id="2" w:name="body_start"/>
+      <w:bookmarkStart w:id="3" w:name="Err27"/>
       <w:bookmarkEnd w:id="0"/>
-      <w:bookmarkEnd w:id="1"/>
+      <w:bookmarkEnd w:id="2"/>
       <w:r>
         <w:rPr>
           <w:color w:val="000000"/>
@@ -238,7 +246,7 @@
         </w:rPr>
         <w:t>Section I</w:t>
       </w:r>
-      <w:bookmarkEnd w:id="2"/>
+      <w:bookmarkEnd w:id="3"/>
       <w:r>
         <w:rPr>
           <w:b/>
@@ -258,9 +266,9 @@
         <w:lastRenderedPageBreak/>
         <w:t>Terminology and Perspective</w:t>
       </w:r>
-      <w:bookmarkStart w:id="3" w:name="Err31"/>
+      <w:bookmarkStart w:id="4" w:name="Err31"/>
     </w:p>
-    <w:bookmarkEnd w:id="3"/>
+    <w:bookmarkEnd w:id="4"/>
     <w:p>
       <w:pPr>
         <w:pStyle w:val="paratext"/>
@@ -299,7 +307,6 @@
         <w:t xml:space="preserve">“These pre-liminary findings suggest a bio-chemical pathway previously un-known. The study uses </w:t>
       </w:r>
       <w:proofErr w:type="spellStart"/>
-      <w:proofErr w:type="gramStart"/>
       <w:r>
         <w:rPr>
           <w:i/>
@@ -307,7 +314,6 @@
         <w:t>it's</w:t>
       </w:r>
       <w:proofErr w:type="spellEnd"/>
-      <w:proofErr w:type="gramEnd"/>
       <w:r>
         <w:rPr>
           <w:i/>
@@ -340,21 +346,7 @@
         <w:rPr>
           <w:i/>
         </w:rPr>
-        <w:t xml:space="preserve"> robust. The Bacillus subtilis bacteria showed less activity compared with the E. coli in similar conditions. </w:t>
-      </w:r>
-      <w:proofErr w:type="gramStart"/>
-      <w:r>
-        <w:rPr>
-          <w:i/>
-        </w:rPr>
-        <w:t>Thus</w:t>
-      </w:r>
-      <w:proofErr w:type="gramEnd"/>
-      <w:r>
-        <w:rPr>
-          <w:i/>
-        </w:rPr>
-        <w:t xml:space="preserve"> we must consider these factors. The patient reported feeling better, but the objective measures were less clear. The team hopes to co-author a paper on these </w:t>
+        <w:t xml:space="preserve"> robust. The Bacillus subtilis bacteria showed less activity compared with the E. coli in similar conditions. Thus we must consider these factors. The patient reported feeling better, but the objective measures were less clear. The team hopes to co-author a paper on these </w:t>
       </w:r>
       <w:proofErr w:type="spellStart"/>
       <w:r>
@@ -386,17 +378,17 @@
         </w:rPr>
         <w:t>Geography</w:t>
       </w:r>
-      <w:bookmarkStart w:id="4" w:name="Err32"/>
+      <w:bookmarkStart w:id="5" w:name="Err32"/>
     </w:p>
     <w:p>
       <w:pPr>
         <w:pStyle w:val="referencetitle"/>
       </w:pPr>
-      <w:bookmarkStart w:id="5" w:name="_3znysh7"/>
-      <w:bookmarkStart w:id="6" w:name="body_end"/>
-      <w:bookmarkEnd w:id="4"/>
+      <w:bookmarkStart w:id="6" w:name="_3znysh7"/>
+      <w:bookmarkStart w:id="7" w:name="body_end"/>
       <w:bookmarkEnd w:id="5"/>
       <w:bookmarkEnd w:id="6"/>
+      <w:bookmarkEnd w:id="7"/>
       <w:r>
         <w:lastRenderedPageBreak/>
         <w:t xml:space="preserve">Subsequently, </w:t>
@@ -409,15 +401,7 @@
         <w:t>E. coli</w:t>
       </w:r>
       <w:r>
-        <w:t xml:space="preserve">, a </w:t>
-      </w:r>
-      <w:proofErr w:type="gramStart"/>
-      <w:r>
-        <w:t>common bacteria</w:t>
-      </w:r>
-      <w:proofErr w:type="gramEnd"/>
-      <w:r>
-        <w:t>, behaved erratically in these individuals; their tests indicated that between 10% and 15% experienced this unique reaction. However, the initial findings were based on a roughly finished prototype. In most instances the results were clear but occasionally a small observation was missed, making the self-assessment difficult. The results for the group who were well fed and well rested were better. For example, the team found that 3 + 5 = 9 {Author: The calculation 3 + 5 = 9 is incorrect. Please verify the intended numbers.}. This will require reexamination.</w:t>
+        <w:t>, a common bacteria, behaved erratically in these individuals; their tests indicated that between 10% and 15% experienced this unique reaction. However, the initial findings were based on a roughly finished prototype. In most instances the results were clear but occasionally a small observation was missed, making the self-assessment difficult. The results for the group who were well fed and well rested were better. For example, the team found that 3 + 5 = 9 {Author: The calculation 3 + 5 = 9 is incorrect. Please verify the intended numbers.}. This will require reexamination.</w:t>
       </w:r>
     </w:p>
     <w:p>
@@ -435,7 +419,7 @@
       <w:pPr>
         <w:pStyle w:val="bookref"/>
       </w:pPr>
-      <w:bookmarkStart w:id="7" w:name="Err2"/>
+      <w:bookmarkStart w:id="8" w:name="Err2"/>
       <w:r>
         <w:rPr>
           <w:color w:val="202122"/>
@@ -471,7 +455,7 @@
         </w:rPr>
         <w:t>Omar</w:t>
       </w:r>
-      <w:bookmarkEnd w:id="7"/>
+      <w:bookmarkEnd w:id="8"/>
       <w:r>
         <w:t xml:space="preserve">. </w:t>
       </w:r>
@@ -643,12 +627,12 @@
         </w:rPr>
         <w:t>l’Etranger</w:t>
       </w:r>
-      <w:bookmarkStart w:id="8" w:name="Err14"/>
+      <w:bookmarkStart w:id="9" w:name="Err14"/>
       <w:proofErr w:type="spellEnd"/>
       <w:r>
         <w:t xml:space="preserve">, July </w:t>
       </w:r>
-      <w:bookmarkEnd w:id="8"/>
+      <w:bookmarkEnd w:id="9"/>
       <w:r>
         <w:rPr>
           <w:rStyle w:val="year"/>
@@ -673,17 +657,17 @@
         </w:rPr>
         <w:t>373</w:t>
       </w:r>
-      <w:bookmarkStart w:id="9" w:name="Err15"/>
+      <w:bookmarkStart w:id="10" w:name="Err15"/>
       <w:r>
         <w:t>, ISBN 9954-400-19-2</w:t>
       </w:r>
-      <w:bookmarkEnd w:id="9"/>
+      <w:bookmarkEnd w:id="10"/>
     </w:p>
     <w:p>
       <w:pPr>
         <w:pStyle w:val="journalref"/>
       </w:pPr>
-      <w:bookmarkStart w:id="10" w:name="Err57"/>
+      <w:bookmarkStart w:id="11" w:name="Err57"/>
       <w:r>
         <w:rPr>
           <w:color w:val="202122"/>
@@ -713,11 +697,11 @@
         </w:rPr>
         <w:t>R.</w:t>
       </w:r>
-      <w:bookmarkStart w:id="11" w:name="Err4"/>
+      <w:bookmarkStart w:id="12" w:name="Err4"/>
       <w:r>
         <w:t xml:space="preserve"> (red). </w:t>
       </w:r>
-      <w:bookmarkEnd w:id="11"/>
+      <w:bookmarkEnd w:id="12"/>
       <w:proofErr w:type="spellStart"/>
       <w:r>
         <w:rPr>
@@ -788,43 +772,43 @@
         </w:rPr>
         <w:t xml:space="preserve">. </w:t>
       </w:r>
-      <w:bookmarkStart w:id="12" w:name="Err18"/>
+      <w:bookmarkStart w:id="13" w:name="Err18"/>
       <w:r>
         <w:t>ISBN 90</w:t>
       </w:r>
-      <w:bookmarkEnd w:id="12"/>
+      <w:bookmarkEnd w:id="13"/>
       <w:r>
         <w:t>-</w:t>
       </w:r>
-      <w:bookmarkStart w:id="13" w:name="Err19"/>
+      <w:bookmarkStart w:id="14" w:name="Err19"/>
       <w:r>
         <w:t>377</w:t>
       </w:r>
-      <w:bookmarkEnd w:id="13"/>
+      <w:bookmarkEnd w:id="14"/>
       <w:r>
         <w:t>-</w:t>
       </w:r>
-      <w:bookmarkStart w:id="14" w:name="Err20"/>
+      <w:bookmarkStart w:id="15" w:name="Err20"/>
       <w:r>
         <w:t>0191</w:t>
       </w:r>
-      <w:bookmarkEnd w:id="14"/>
+      <w:bookmarkEnd w:id="15"/>
       <w:r>
         <w:t>-</w:t>
       </w:r>
-      <w:bookmarkStart w:id="15" w:name="Err21"/>
+      <w:bookmarkStart w:id="16" w:name="Err21"/>
       <w:r>
         <w:t>4</w:t>
       </w:r>
-      <w:bookmarkEnd w:id="15"/>
+      <w:bookmarkEnd w:id="16"/>
       <w:r>
         <w:t xml:space="preserve">. </w:t>
       </w:r>
-      <w:bookmarkStart w:id="16" w:name="Err22"/>
+      <w:bookmarkStart w:id="17" w:name="Err22"/>
       <w:r>
         <w:t>250 p</w:t>
       </w:r>
-      <w:bookmarkEnd w:id="16"/>
+      <w:bookmarkEnd w:id="17"/>
       <w:r>
         <w:t xml:space="preserve">. </w:t>
       </w:r>
@@ -904,7 +888,7 @@
         <w:t>.</w:t>
       </w:r>
     </w:p>
-    <w:bookmarkEnd w:id="10"/>
+    <w:bookmarkEnd w:id="11"/>
     <w:p>
       <w:pPr>
         <w:pStyle w:val="otherref"/>
@@ -1162,9 +1146,9 @@
     <w:p/>
     <w:p/>
     <w:sectPr>
-      <w:headerReference w:type="default" r:id="rId4"/>
-      <w:footerReference w:type="default" r:id="rId5"/>
-      <w:footerReference w:type="first" r:id="rId6"/>
+      <w:headerReference w:type="default" r:id="rId6"/>
+      <w:footerReference w:type="default" r:id="rId7"/>
+      <w:footerReference w:type="first" r:id="rId8"/>
       <w:pgSz w:w="11906" w:h="16838"/>
       <w:pgMar w:top="1080" w:right="1080" w:bottom="1080" w:left="1080" w:header="720" w:footer="720" w:gutter="0"/>
       <w:pgNumType w:start="1"/>
@@ -1173,6 +1157,31 @@
     </w:sectPr>
   </w:body>
 </w:document>
+</file>
+
+<file path=word/endnotes.xml><?xml version="1.0" encoding="utf-8"?>
+<w:endnotes xmlns:wpc="http://schemas.microsoft.com/office/word/2010/wordprocessingCanvas" xmlns:cx="http://schemas.microsoft.com/office/drawing/2014/chartex" xmlns:cx1="http://schemas.microsoft.com/office/drawing/2015/9/8/chartex" xmlns:cx2="http://schemas.microsoft.com/office/drawing/2015/10/21/chartex" xmlns:cx3="http://schemas.microsoft.com/office/drawing/2016/5/9/chartex" xmlns:cx4="http://schemas.microsoft.com/office/drawing/2016/5/10/chartex" xmlns:cx5="http://schemas.microsoft.com/office/drawing/2016/5/11/chartex" xmlns:cx6="http://schemas.microsoft.com/office/drawing/2016/5/12/chartex" xmlns:cx7="http://schemas.microsoft.com/office/drawing/2016/5/13/chartex" xmlns:cx8="http://schemas.microsoft.com/office/drawing/2016/5/14/chartex" xmlns:mc="http://schemas.openxmlformats.org/markup-compatibility/2006" xmlns:aink="http://schemas.microsoft.com/office/drawing/2016/ink" xmlns:am3d="http://schemas.microsoft.com/office/drawing/2017/model3d" xmlns:o="urn:schemas-microsoft-com:office:office" xmlns:oel="http://schemas.microsoft.com/office/2019/extlst" xmlns:r="http://schemas.openxmlformats.org/officeDocument/2006/relationships" xmlns:m="http://schemas.openxmlformats.org/officeDocument/2006/math" xmlns:v="urn:schemas-microsoft-com:vml" xmlns:wp14="http://schemas.microsoft.com/office/word/2010/wordprocessingDrawing" xmlns:wp="http://schemas.openxmlformats.org/drawingml/2006/wordprocessingDrawing" xmlns:w10="urn:schemas-microsoft-com:office:word" xmlns:w="http://schemas.openxmlformats.org/wordprocessingml/2006/main" xmlns:w14="http://schemas.microsoft.com/office/word/2010/wordml" xmlns:w15="http://schemas.microsoft.com/office/word/2012/wordml" xmlns:w16cex="http://schemas.microsoft.com/office/word/2018/wordml/cex" xmlns:w16cid="http://schemas.microsoft.com/office/word/2016/wordml/cid" xmlns:w16="http://schemas.microsoft.com/office/word/2018/wordml" xmlns:w16du="http://schemas.microsoft.com/office/word/2023/wordml/word16du" xmlns:w16sdtdh="http://schemas.microsoft.com/office/word/2020/wordml/sdtdatahash" xmlns:w16sdtfl="http://schemas.microsoft.com/office/word/2024/wordml/sdtformatlock" xmlns:w16se="http://schemas.microsoft.com/office/word/2015/wordml/symex" xmlns:wpg="http://schemas.microsoft.com/office/word/2010/wordprocessingGroup" xmlns:wpi="http://schemas.microsoft.com/office/word/2010/wordprocessingInk" xmlns:wne="http://schemas.microsoft.com/office/word/2006/wordml" xmlns:wps="http://schemas.microsoft.com/office/word/2010/wordprocessingShape" mc:Ignorable="w14 w15 w16se w16cid w16 w16cex w16sdtdh w16sdtfl w16du wp14">
+  <w:endnote w:type="separator" w:id="-1">
+    <w:p>
+      <w:pPr>
+        <w:spacing w:after="0" w:line="240" w:lineRule="auto"/>
+      </w:pPr>
+      <w:r>
+        <w:separator/>
+      </w:r>
+    </w:p>
+  </w:endnote>
+  <w:endnote w:type="continuationSeparator" w:id="0">
+    <w:p>
+      <w:pPr>
+        <w:spacing w:after="0" w:line="240" w:lineRule="auto"/>
+      </w:pPr>
+      <w:r>
+        <w:continuationSeparator/>
+      </w:r>
+    </w:p>
+  </w:endnote>
+</w:endnotes>
 </file>
 
 <file path=word/footer1.xml><?xml version="1.0" encoding="utf-8"?>
@@ -1251,6 +1260,31 @@
     </w:pPr>
   </w:p>
 </w:ftr>
+</file>
+
+<file path=word/footnotes.xml><?xml version="1.0" encoding="utf-8"?>
+<w:footnotes xmlns:wpc="http://schemas.microsoft.com/office/word/2010/wordprocessingCanvas" xmlns:cx="http://schemas.microsoft.com/office/drawing/2014/chartex" xmlns:cx1="http://schemas.microsoft.com/office/drawing/2015/9/8/chartex" xmlns:cx2="http://schemas.microsoft.com/office/drawing/2015/10/21/chartex" xmlns:cx3="http://schemas.microsoft.com/office/drawing/2016/5/9/chartex" xmlns:cx4="http://schemas.microsoft.com/office/drawing/2016/5/10/chartex" xmlns:cx5="http://schemas.microsoft.com/office/drawing/2016/5/11/chartex" xmlns:cx6="http://schemas.microsoft.com/office/drawing/2016/5/12/chartex" xmlns:cx7="http://schemas.microsoft.com/office/drawing/2016/5/13/chartex" xmlns:cx8="http://schemas.microsoft.com/office/drawing/2016/5/14/chartex" xmlns:mc="http://schemas.openxmlformats.org/markup-compatibility/2006" xmlns:aink="http://schemas.microsoft.com/office/drawing/2016/ink" xmlns:am3d="http://schemas.microsoft.com/office/drawing/2017/model3d" xmlns:o="urn:schemas-microsoft-com:office:office" xmlns:oel="http://schemas.microsoft.com/office/2019/extlst" xmlns:r="http://schemas.openxmlformats.org/officeDocument/2006/relationships" xmlns:m="http://schemas.openxmlformats.org/officeDocument/2006/math" xmlns:v="urn:schemas-microsoft-com:vml" xmlns:wp14="http://schemas.microsoft.com/office/word/2010/wordprocessingDrawing" xmlns:wp="http://schemas.openxmlformats.org/drawingml/2006/wordprocessingDrawing" xmlns:w10="urn:schemas-microsoft-com:office:word" xmlns:w="http://schemas.openxmlformats.org/wordprocessingml/2006/main" xmlns:w14="http://schemas.microsoft.com/office/word/2010/wordml" xmlns:w15="http://schemas.microsoft.com/office/word/2012/wordml" xmlns:w16cex="http://schemas.microsoft.com/office/word/2018/wordml/cex" xmlns:w16cid="http://schemas.microsoft.com/office/word/2016/wordml/cid" xmlns:w16="http://schemas.microsoft.com/office/word/2018/wordml" xmlns:w16du="http://schemas.microsoft.com/office/word/2023/wordml/word16du" xmlns:w16sdtdh="http://schemas.microsoft.com/office/word/2020/wordml/sdtdatahash" xmlns:w16sdtfl="http://schemas.microsoft.com/office/word/2024/wordml/sdtformatlock" xmlns:w16se="http://schemas.microsoft.com/office/word/2015/wordml/symex" xmlns:wpg="http://schemas.microsoft.com/office/word/2010/wordprocessingGroup" xmlns:wpi="http://schemas.microsoft.com/office/word/2010/wordprocessingInk" xmlns:wne="http://schemas.microsoft.com/office/word/2006/wordml" xmlns:wps="http://schemas.microsoft.com/office/word/2010/wordprocessingShape" mc:Ignorable="w14 w15 w16se w16cid w16 w16cex w16sdtdh w16sdtfl w16du wp14">
+  <w:footnote w:type="separator" w:id="-1">
+    <w:p>
+      <w:pPr>
+        <w:spacing w:after="0" w:line="240" w:lineRule="auto"/>
+      </w:pPr>
+      <w:r>
+        <w:separator/>
+      </w:r>
+    </w:p>
+  </w:footnote>
+  <w:footnote w:type="continuationSeparator" w:id="0">
+    <w:p>
+      <w:pPr>
+        <w:spacing w:after="0" w:line="240" w:lineRule="auto"/>
+      </w:pPr>
+      <w:r>
+        <w:continuationSeparator/>
+      </w:r>
+    </w:p>
+  </w:footnote>
+</w:footnotes>
 </file>
 
 <file path=word/header1.xml><?xml version="1.0" encoding="utf-8"?>
@@ -1278,6 +1312,14 @@
     </w:pPr>
   </w:p>
 </w:hdr>
+</file>
+
+<file path=word/people.xml><?xml version="1.0" encoding="utf-8"?>
+<w15:people xmlns:wpc="http://schemas.microsoft.com/office/word/2010/wordprocessingCanvas" xmlns:cx="http://schemas.microsoft.com/office/drawing/2014/chartex" xmlns:cx1="http://schemas.microsoft.com/office/drawing/2015/9/8/chartex" xmlns:cx2="http://schemas.microsoft.com/office/drawing/2015/10/21/chartex" xmlns:cx3="http://schemas.microsoft.com/office/drawing/2016/5/9/chartex" xmlns:cx4="http://schemas.microsoft.com/office/drawing/2016/5/10/chartex" xmlns:cx5="http://schemas.microsoft.com/office/drawing/2016/5/11/chartex" xmlns:cx6="http://schemas.microsoft.com/office/drawing/2016/5/12/chartex" xmlns:cx7="http://schemas.microsoft.com/office/drawing/2016/5/13/chartex" xmlns:cx8="http://schemas.microsoft.com/office/drawing/2016/5/14/chartex" xmlns:mc="http://schemas.openxmlformats.org/markup-compatibility/2006" xmlns:aink="http://schemas.microsoft.com/office/drawing/2016/ink" xmlns:am3d="http://schemas.microsoft.com/office/drawing/2017/model3d" xmlns:o="urn:schemas-microsoft-com:office:office" xmlns:oel="http://schemas.microsoft.com/office/2019/extlst" xmlns:r="http://schemas.openxmlformats.org/officeDocument/2006/relationships" xmlns:m="http://schemas.openxmlformats.org/officeDocument/2006/math" xmlns:v="urn:schemas-microsoft-com:vml" xmlns:wp14="http://schemas.microsoft.com/office/word/2010/wordprocessingDrawing" xmlns:wp="http://schemas.openxmlformats.org/drawingml/2006/wordprocessingDrawing" xmlns:w10="urn:schemas-microsoft-com:office:word" xmlns:w="http://schemas.openxmlformats.org/wordprocessingml/2006/main" xmlns:w14="http://schemas.microsoft.com/office/word/2010/wordml" xmlns:w15="http://schemas.microsoft.com/office/word/2012/wordml" xmlns:w16cex="http://schemas.microsoft.com/office/word/2018/wordml/cex" xmlns:w16cid="http://schemas.microsoft.com/office/word/2016/wordml/cid" xmlns:w16="http://schemas.microsoft.com/office/word/2018/wordml" xmlns:w16du="http://schemas.microsoft.com/office/word/2023/wordml/word16du" xmlns:w16sdtdh="http://schemas.microsoft.com/office/word/2020/wordml/sdtdatahash" xmlns:w16sdtfl="http://schemas.microsoft.com/office/word/2024/wordml/sdtformatlock" xmlns:w16se="http://schemas.microsoft.com/office/word/2015/wordml/symex" xmlns:wpg="http://schemas.microsoft.com/office/word/2010/wordprocessingGroup" xmlns:wpi="http://schemas.microsoft.com/office/word/2010/wordprocessingInk" xmlns:wne="http://schemas.microsoft.com/office/word/2006/wordml" xmlns:wps="http://schemas.microsoft.com/office/word/2010/wordprocessingShape" mc:Ignorable="w14 w15 w16se w16cid w16 w16cex w16sdtdh w16sdtfl w16du wp14">
+  <w15:person w15:author="thamill indian">
+    <w15:presenceInfo w15:providerId="Windows Live" w15:userId="14225b809bda3a69"/>
+  </w15:person>
+</w15:people>
 </file>
 
 <file path=word/styles.xml><?xml version="1.0" encoding="utf-8"?>
@@ -2864,6 +2906,22 @@
       <w:lang w:val="en-US"/>
     </w:rPr>
   </w:style>
+  <w:style w:type="paragraph" w:styleId="Revision">
+    <w:name w:val="Revision"/>
+    <w:hidden/>
+    <w:uiPriority w:val="99"/>
+    <w:semiHidden/>
+    <w:rsid w:val="00EB76AD"/>
+    <w:pPr>
+      <w:spacing w:after="0" w:line="240" w:lineRule="auto"/>
+    </w:pPr>
+    <w:rPr>
+      <w:kern w:val="0"/>
+      <w:sz w:val="22"/>
+      <w:szCs w:val="22"/>
+      <w14:ligatures w14:val="none"/>
+    </w:rPr>
+  </w:style>
 </w:styles>
 </file>
 
@@ -3160,4 +3218,22 @@
     </a:ext>
   </a:extLst>
 </a:theme>
+</file>
+
+<file path=word/webextensions/taskpanes.xml><?xml version="1.0" encoding="utf-8"?>
+<wetp:taskpanes xmlns:wetp="http://schemas.microsoft.com/office/webextensions/taskpanes/2010/11">
+  <wetp:taskpane dockstate="right" visibility="0" width="608" row="0">
+    <wetp:webextensionref xmlns:r="http://schemas.openxmlformats.org/officeDocument/2006/relationships" r:id="rId1"/>
+  </wetp:taskpane>
+</wetp:taskpanes>
+</file>
+
+<file path=word/webextensions/webextension1.xml><?xml version="1.0" encoding="utf-8"?>
+<we:webextension xmlns:we="http://schemas.microsoft.com/office/webextensions/webextension/2010/11" id="{D1BDC5CD-4B7D-4C14-87EF-0671535167B2}">
+  <we:reference id="9c8c2ed3-df27-4e34-87ef-70aaedd4ccef" version="1.0.0.0" store="developer" storeType="Registry"/>
+  <we:alternateReferences/>
+  <we:properties/>
+  <we:bindings/>
+  <we:snapshot xmlns:r="http://schemas.openxmlformats.org/officeDocument/2006/relationships"/>
+</we:webextension>
 </file>
</xml_diff>